<commit_message>
Adding limit for voiting and authorization
</commit_message>
<xml_diff>
--- a/Voiting platform/Report.docx
+++ b/Voiting platform/Report.docx
@@ -267,571 +267,582 @@
         </w:rPr>
         <w:t xml:space="preserve"> (код 8</w:t>
       </w:r>
+      <w:r>
+        <w:rPr>
+          <w:rFonts w:ascii="Times New Roman" w:hAnsi="Times New Roman" w:cs="Times New Roman"/>
+          <w:sz w:val="28"/>
+          <w:szCs w:val="28"/>
+        </w:rPr>
+        <w:t>)</w:t>
+      </w:r>
+    </w:p>
+    <w:p>
+      <w:pPr>
+        <w:rPr>
+          <w:rFonts w:ascii="Times New Roman" w:hAnsi="Times New Roman" w:cs="Times New Roman"/>
+          <w:b/>
+          <w:sz w:val="32"/>
+          <w:szCs w:val="32"/>
+          <w:lang w:val="en-US"/>
+        </w:rPr>
+      </w:pPr>
+      <w:r>
+        <w:rPr>
+          <w:rFonts w:ascii="Times New Roman" w:hAnsi="Times New Roman" w:cs="Times New Roman"/>
+          <w:b/>
+          <w:sz w:val="32"/>
+          <w:szCs w:val="32"/>
+        </w:rPr>
+        <w:t>Формат</w:t>
+      </w:r>
+      <w:r>
+        <w:rPr>
+          <w:rFonts w:ascii="Times New Roman" w:hAnsi="Times New Roman" w:cs="Times New Roman"/>
+          <w:b/>
+          <w:sz w:val="32"/>
+          <w:szCs w:val="32"/>
+          <w:lang w:val="en-US"/>
+        </w:rPr>
+        <w:t xml:space="preserve"> </w:t>
+      </w:r>
+      <w:r>
+        <w:rPr>
+          <w:rFonts w:ascii="Times New Roman" w:hAnsi="Times New Roman" w:cs="Times New Roman"/>
+          <w:b/>
+          <w:sz w:val="32"/>
+          <w:szCs w:val="32"/>
+        </w:rPr>
+        <w:t>команд</w:t>
+      </w:r>
+      <w:r>
+        <w:rPr>
+          <w:rFonts w:ascii="Times New Roman" w:hAnsi="Times New Roman" w:cs="Times New Roman"/>
+          <w:b/>
+          <w:sz w:val="32"/>
+          <w:szCs w:val="32"/>
+          <w:lang w:val="en-US"/>
+        </w:rPr>
+        <w:t>:</w:t>
+      </w:r>
+    </w:p>
+    <w:p>
+      <w:pPr>
+        <w:spacing w:after="0"/>
+        <w:ind w:left="360"/>
+        <w:rPr>
+          <w:rFonts w:ascii="Times New Roman" w:hAnsi="Times New Roman" w:cs="Times New Roman"/>
+          <w:sz w:val="28"/>
+          <w:szCs w:val="28"/>
+        </w:rPr>
+      </w:pPr>
+      <w:r>
+        <w:rPr>
+          <w:rFonts w:ascii="Times New Roman" w:hAnsi="Times New Roman" w:cs="Times New Roman"/>
+          <w:sz w:val="28"/>
+          <w:szCs w:val="28"/>
+        </w:rPr>
+        <w:t>new [THEME_NAME] - добавить новую тему</w:t>
+      </w:r>
+    </w:p>
+    <w:p>
+      <w:pPr>
+        <w:spacing w:after="0"/>
+        <w:ind w:left="360"/>
+        <w:rPr>
+          <w:rFonts w:ascii="Times New Roman" w:hAnsi="Times New Roman" w:cs="Times New Roman"/>
+          <w:sz w:val="28"/>
+          <w:szCs w:val="28"/>
+        </w:rPr>
+      </w:pPr>
+      <w:r>
+        <w:rPr>
+          <w:rFonts w:ascii="Times New Roman" w:hAnsi="Times New Roman" w:cs="Times New Roman"/>
+          <w:sz w:val="28"/>
+          <w:szCs w:val="28"/>
+        </w:rPr>
+        <w:t>add [THEME_NAME] [NAME_OF_ALTERNATIVE] - добавить альтернативу выбора в тему</w:t>
+      </w:r>
+    </w:p>
+    <w:p>
+      <w:pPr>
+        <w:spacing w:after="0"/>
+        <w:ind w:left="360"/>
+        <w:rPr>
+          <w:rFonts w:ascii="Times New Roman" w:hAnsi="Times New Roman" w:cs="Times New Roman"/>
+          <w:sz w:val="28"/>
+          <w:szCs w:val="28"/>
+        </w:rPr>
+      </w:pPr>
+      <w:r>
+        <w:rPr>
+          <w:rFonts w:ascii="Times New Roman" w:hAnsi="Times New Roman" w:cs="Times New Roman"/>
+          <w:sz w:val="28"/>
+          <w:szCs w:val="28"/>
+        </w:rPr>
+        <w:t>remove [THEME_NAME] - удалить тему и все альтернативы</w:t>
+      </w:r>
+    </w:p>
+    <w:p>
+      <w:pPr>
+        <w:spacing w:after="0"/>
+        <w:ind w:left="360"/>
+        <w:rPr>
+          <w:rFonts w:ascii="Times New Roman" w:hAnsi="Times New Roman" w:cs="Times New Roman"/>
+          <w:sz w:val="28"/>
+          <w:szCs w:val="28"/>
+        </w:rPr>
+      </w:pPr>
+      <w:r>
+        <w:rPr>
+          <w:rFonts w:ascii="Times New Roman" w:hAnsi="Times New Roman" w:cs="Times New Roman"/>
+          <w:sz w:val="28"/>
+          <w:szCs w:val="28"/>
+        </w:rPr>
+        <w:t>list - получить список тем</w:t>
+      </w:r>
+    </w:p>
+    <w:p>
+      <w:pPr>
+        <w:spacing w:after="0"/>
+        <w:ind w:left="360"/>
+        <w:rPr>
+          <w:rFonts w:ascii="Times New Roman" w:hAnsi="Times New Roman" w:cs="Times New Roman"/>
+          <w:sz w:val="28"/>
+          <w:szCs w:val="28"/>
+        </w:rPr>
+      </w:pPr>
+      <w:r>
+        <w:rPr>
+          <w:rFonts w:ascii="Times New Roman" w:hAnsi="Times New Roman" w:cs="Times New Roman"/>
+          <w:sz w:val="28"/>
+          <w:szCs w:val="28"/>
+        </w:rPr>
+        <w:t>check [THEME_NAME] - получить состояние темы, список альтернатив выбора и их рейтинги</w:t>
+      </w:r>
+    </w:p>
+    <w:p>
+      <w:pPr>
+        <w:spacing w:after="0"/>
+        <w:ind w:left="360"/>
+        <w:rPr>
+          <w:rFonts w:ascii="Times New Roman" w:hAnsi="Times New Roman" w:cs="Times New Roman"/>
+          <w:sz w:val="28"/>
+          <w:szCs w:val="28"/>
+        </w:rPr>
+      </w:pPr>
+      <w:r>
+        <w:rPr>
+          <w:rFonts w:ascii="Times New Roman" w:hAnsi="Times New Roman" w:cs="Times New Roman"/>
+          <w:sz w:val="28"/>
+          <w:szCs w:val="28"/>
+        </w:rPr>
+        <w:t>open [THEME_NAME] - открыть тему для голосования</w:t>
+      </w:r>
+    </w:p>
+    <w:p>
+      <w:pPr>
+        <w:spacing w:after="0"/>
+        <w:ind w:left="360"/>
+        <w:rPr>
+          <w:rFonts w:ascii="Times New Roman" w:hAnsi="Times New Roman" w:cs="Times New Roman"/>
+          <w:sz w:val="28"/>
+          <w:szCs w:val="28"/>
+        </w:rPr>
+      </w:pPr>
+      <w:r>
+        <w:rPr>
+          <w:rFonts w:ascii="Times New Roman" w:hAnsi="Times New Roman" w:cs="Times New Roman"/>
+          <w:sz w:val="28"/>
+          <w:szCs w:val="28"/>
+        </w:rPr>
+        <w:t>close [THEME_NAME] - закрыть тему для голосования</w:t>
+      </w:r>
+    </w:p>
+    <w:p>
+      <w:pPr>
+        <w:spacing w:after="0"/>
+        <w:ind w:left="360"/>
+        <w:rPr>
+          <w:rFonts w:ascii="Times New Roman" w:hAnsi="Times New Roman" w:cs="Times New Roman"/>
+          <w:sz w:val="28"/>
+          <w:szCs w:val="28"/>
+          <w:lang w:val="en-US"/>
+        </w:rPr>
+      </w:pPr>
+      <w:r>
+        <w:rPr>
+          <w:rFonts w:ascii="Times New Roman" w:hAnsi="Times New Roman" w:cs="Times New Roman"/>
+          <w:sz w:val="28"/>
+          <w:szCs w:val="28"/>
+          <w:lang w:val="en-US"/>
+        </w:rPr>
+        <w:t xml:space="preserve">vote [THEME_NAME] [NAME_OF_ALTERNATIVE] [NUMBER_OF_VOTES] - </w:t>
+      </w:r>
+      <w:r>
+        <w:rPr>
+          <w:rFonts w:ascii="Times New Roman" w:hAnsi="Times New Roman" w:cs="Times New Roman"/>
+          <w:sz w:val="28"/>
+          <w:szCs w:val="28"/>
+        </w:rPr>
+        <w:t>проголосовать</w:t>
+      </w:r>
+      <w:r>
+        <w:rPr>
+          <w:rFonts w:ascii="Times New Roman" w:hAnsi="Times New Roman" w:cs="Times New Roman"/>
+          <w:sz w:val="28"/>
+          <w:szCs w:val="28"/>
+          <w:lang w:val="en-US"/>
+        </w:rPr>
+        <w:t xml:space="preserve"> </w:t>
+      </w:r>
+      <w:r>
+        <w:rPr>
+          <w:rFonts w:ascii="Times New Roman" w:hAnsi="Times New Roman" w:cs="Times New Roman"/>
+          <w:sz w:val="28"/>
+          <w:szCs w:val="28"/>
+        </w:rPr>
+        <w:t>за</w:t>
+      </w:r>
+      <w:r>
+        <w:rPr>
+          <w:rFonts w:ascii="Times New Roman" w:hAnsi="Times New Roman" w:cs="Times New Roman"/>
+          <w:sz w:val="28"/>
+          <w:szCs w:val="28"/>
+          <w:lang w:val="en-US"/>
+        </w:rPr>
+        <w:t xml:space="preserve"> </w:t>
+      </w:r>
+      <w:r>
+        <w:rPr>
+          <w:rFonts w:ascii="Times New Roman" w:hAnsi="Times New Roman" w:cs="Times New Roman"/>
+          <w:sz w:val="28"/>
+          <w:szCs w:val="28"/>
+        </w:rPr>
+        <w:t>определенную</w:t>
+      </w:r>
+      <w:r>
+        <w:rPr>
+          <w:rFonts w:ascii="Times New Roman" w:hAnsi="Times New Roman" w:cs="Times New Roman"/>
+          <w:sz w:val="28"/>
+          <w:szCs w:val="28"/>
+          <w:lang w:val="en-US"/>
+        </w:rPr>
+        <w:t xml:space="preserve"> </w:t>
+      </w:r>
+      <w:r>
+        <w:rPr>
+          <w:rFonts w:ascii="Times New Roman" w:hAnsi="Times New Roman" w:cs="Times New Roman"/>
+          <w:sz w:val="28"/>
+          <w:szCs w:val="28"/>
+        </w:rPr>
+        <w:t>альтернативу</w:t>
+      </w:r>
+      <w:r>
+        <w:rPr>
+          <w:rFonts w:ascii="Times New Roman" w:hAnsi="Times New Roman" w:cs="Times New Roman"/>
+          <w:sz w:val="28"/>
+          <w:szCs w:val="28"/>
+          <w:lang w:val="en-US"/>
+        </w:rPr>
+        <w:t xml:space="preserve"> </w:t>
+      </w:r>
+      <w:r>
+        <w:rPr>
+          <w:rFonts w:ascii="Times New Roman" w:hAnsi="Times New Roman" w:cs="Times New Roman"/>
+          <w:sz w:val="28"/>
+          <w:szCs w:val="28"/>
+        </w:rPr>
+        <w:t>в</w:t>
+      </w:r>
+      <w:r>
+        <w:rPr>
+          <w:rFonts w:ascii="Times New Roman" w:hAnsi="Times New Roman" w:cs="Times New Roman"/>
+          <w:sz w:val="28"/>
+          <w:szCs w:val="28"/>
+          <w:lang w:val="en-US"/>
+        </w:rPr>
+        <w:t xml:space="preserve"> </w:t>
+      </w:r>
+      <w:r>
+        <w:rPr>
+          <w:rFonts w:ascii="Times New Roman" w:hAnsi="Times New Roman" w:cs="Times New Roman"/>
+          <w:sz w:val="28"/>
+          <w:szCs w:val="28"/>
+        </w:rPr>
+        <w:t>теме</w:t>
+      </w:r>
+    </w:p>
+    <w:p>
+      <w:pPr>
+        <w:spacing w:after="0"/>
+        <w:ind w:left="360"/>
+        <w:rPr>
+          <w:rFonts w:ascii="Times New Roman" w:hAnsi="Times New Roman" w:cs="Times New Roman"/>
+          <w:sz w:val="28"/>
+          <w:szCs w:val="28"/>
+        </w:rPr>
+      </w:pPr>
+      <w:r>
+        <w:rPr>
+          <w:rFonts w:ascii="Times New Roman" w:hAnsi="Times New Roman" w:cs="Times New Roman"/>
+          <w:sz w:val="28"/>
+          <w:szCs w:val="28"/>
+        </w:rPr>
+        <w:t>disconnect - отключиться от сервера</w:t>
+      </w:r>
+    </w:p>
+    <w:p>
+      <w:pPr>
+        <w:spacing w:after="0"/>
+        <w:rPr>
+          <w:rFonts w:ascii="Times New Roman" w:hAnsi="Times New Roman" w:cs="Times New Roman"/>
+          <w:sz w:val="28"/>
+          <w:szCs w:val="28"/>
+        </w:rPr>
+      </w:pPr>
+    </w:p>
+    <w:p>
+      <w:pPr>
+        <w:rPr>
+          <w:rFonts w:ascii="Times New Roman" w:hAnsi="Times New Roman" w:cs="Times New Roman"/>
+          <w:b/>
+          <w:sz w:val="32"/>
+          <w:szCs w:val="32"/>
+        </w:rPr>
+      </w:pPr>
+      <w:r>
+        <w:rPr>
+          <w:rFonts w:ascii="Times New Roman" w:hAnsi="Times New Roman" w:cs="Times New Roman"/>
+          <w:b/>
+          <w:sz w:val="32"/>
+          <w:szCs w:val="32"/>
+        </w:rPr>
+        <w:t xml:space="preserve"> </w:t>
+      </w:r>
+      <w:r>
+        <w:rPr>
+          <w:rFonts w:ascii="Times New Roman" w:hAnsi="Times New Roman" w:cs="Times New Roman"/>
+          <w:b/>
+          <w:sz w:val="32"/>
+          <w:szCs w:val="32"/>
+        </w:rPr>
+        <w:t>«Протокол»</w:t>
+      </w:r>
+      <w:r>
+        <w:rPr>
+          <w:rFonts w:ascii="Times New Roman" w:hAnsi="Times New Roman" w:cs="Times New Roman"/>
+          <w:b/>
+          <w:sz w:val="32"/>
+          <w:szCs w:val="32"/>
+        </w:rPr>
+        <w:t>:</w:t>
+      </w:r>
+    </w:p>
+    <w:p>
+      <w:pPr>
+        <w:ind w:firstLine="708"/>
+        <w:rPr>
+          <w:rFonts w:ascii="Times New Roman" w:hAnsi="Times New Roman" w:cs="Times New Roman"/>
+          <w:sz w:val="32"/>
+          <w:szCs w:val="32"/>
+        </w:rPr>
+      </w:pPr>
+      <w:r>
+        <w:rPr>
+          <w:rFonts w:ascii="Times New Roman" w:hAnsi="Times New Roman" w:cs="Times New Roman"/>
+          <w:sz w:val="32"/>
+          <w:szCs w:val="32"/>
+        </w:rPr>
+        <w:t>Синхронный протокол: запрос – ответ. Сектора разделяются пробелом.</w:t>
+      </w:r>
+    </w:p>
+    <w:p>
+      <w:pPr>
+        <w:rPr>
+          <w:rFonts w:ascii="Times New Roman" w:hAnsi="Times New Roman" w:cs="Times New Roman"/>
+          <w:b/>
+          <w:sz w:val="32"/>
+          <w:szCs w:val="32"/>
+          <w:lang w:val="en-US"/>
+        </w:rPr>
+      </w:pPr>
+      <w:r>
+        <w:rPr>
+          <w:rFonts w:ascii="Times New Roman" w:hAnsi="Times New Roman" w:cs="Times New Roman"/>
+          <w:b/>
+          <w:sz w:val="32"/>
+          <w:szCs w:val="32"/>
+        </w:rPr>
+        <w:t>Запрос</w:t>
+      </w:r>
+      <w:r>
+        <w:rPr>
+          <w:rFonts w:ascii="Times New Roman" w:hAnsi="Times New Roman" w:cs="Times New Roman"/>
+          <w:b/>
+          <w:sz w:val="32"/>
+          <w:szCs w:val="32"/>
+          <w:lang w:val="en-US"/>
+        </w:rPr>
+        <w:t>:</w:t>
+      </w:r>
+    </w:p>
+    <w:p>
+      <w:pPr>
+        <w:ind w:firstLine="708"/>
+        <w:rPr>
+          <w:rFonts w:ascii="Times New Roman" w:hAnsi="Times New Roman" w:cs="Times New Roman"/>
+          <w:sz w:val="32"/>
+          <w:szCs w:val="32"/>
+          <w:lang w:val="en-US"/>
+        </w:rPr>
+      </w:pPr>
+      <w:r>
+        <w:rPr>
+          <w:rFonts w:ascii="Times New Roman" w:hAnsi="Times New Roman" w:cs="Times New Roman"/>
+          <w:sz w:val="32"/>
+          <w:szCs w:val="32"/>
+          <w:lang w:val="en-US"/>
+        </w:rPr>
+        <w:t>[</w:t>
+      </w:r>
+      <w:r>
+        <w:rPr>
+          <w:rFonts w:ascii="Times New Roman" w:hAnsi="Times New Roman" w:cs="Times New Roman"/>
+          <w:sz w:val="32"/>
+          <w:szCs w:val="32"/>
+          <w:lang w:val="en-US"/>
+        </w:rPr>
+        <w:t>command_code</w:t>
+      </w:r>
+      <w:r>
+        <w:rPr>
+          <w:rFonts w:ascii="Times New Roman" w:hAnsi="Times New Roman" w:cs="Times New Roman"/>
+          <w:sz w:val="32"/>
+          <w:szCs w:val="32"/>
+          <w:lang w:val="en-US"/>
+        </w:rPr>
+        <w:t xml:space="preserve">] </w:t>
+      </w:r>
+      <w:r>
+        <w:rPr>
+          <w:rFonts w:ascii="Times New Roman" w:hAnsi="Times New Roman" w:cs="Times New Roman"/>
+          <w:sz w:val="32"/>
+          <w:szCs w:val="32"/>
+          <w:lang w:val="en-US"/>
+        </w:rPr>
+        <w:t>[option_1]</w:t>
+      </w:r>
+      <w:r>
+        <w:rPr>
+          <w:rFonts w:ascii="Times New Roman" w:hAnsi="Times New Roman" w:cs="Times New Roman"/>
+          <w:sz w:val="32"/>
+          <w:szCs w:val="32"/>
+          <w:lang w:val="en-US"/>
+        </w:rPr>
+        <w:t xml:space="preserve"> </w:t>
+      </w:r>
+      <w:r>
+        <w:rPr>
+          <w:rFonts w:ascii="Times New Roman" w:hAnsi="Times New Roman" w:cs="Times New Roman"/>
+          <w:sz w:val="32"/>
+          <w:szCs w:val="32"/>
+          <w:lang w:val="en-US"/>
+        </w:rPr>
+        <w:t>[option_2]</w:t>
+      </w:r>
+      <w:r>
+        <w:rPr>
+          <w:rFonts w:ascii="Times New Roman" w:hAnsi="Times New Roman" w:cs="Times New Roman"/>
+          <w:sz w:val="32"/>
+          <w:szCs w:val="32"/>
+          <w:lang w:val="en-US"/>
+        </w:rPr>
+        <w:t xml:space="preserve"> [option_3]</w:t>
+      </w:r>
+    </w:p>
+    <w:p>
+      <w:pPr>
+        <w:rPr>
+          <w:rFonts w:ascii="Times New Roman" w:hAnsi="Times New Roman" w:cs="Times New Roman"/>
+          <w:b/>
+          <w:sz w:val="32"/>
+          <w:szCs w:val="32"/>
+        </w:rPr>
+      </w:pPr>
+      <w:r>
+        <w:rPr>
+          <w:rFonts w:ascii="Times New Roman" w:hAnsi="Times New Roman" w:cs="Times New Roman"/>
+          <w:b/>
+          <w:sz w:val="32"/>
+          <w:szCs w:val="32"/>
+        </w:rPr>
+        <w:t>Ответ</w:t>
+      </w:r>
+      <w:r>
+        <w:rPr>
+          <w:rFonts w:ascii="Times New Roman" w:hAnsi="Times New Roman" w:cs="Times New Roman"/>
+          <w:b/>
+          <w:sz w:val="32"/>
+          <w:szCs w:val="32"/>
+        </w:rPr>
+        <w:t>:</w:t>
+      </w:r>
+    </w:p>
+    <w:p>
+      <w:pPr>
+        <w:ind w:left="708"/>
+        <w:rPr>
+          <w:rFonts w:ascii="Times New Roman" w:hAnsi="Times New Roman" w:cs="Times New Roman"/>
+          <w:sz w:val="32"/>
+          <w:szCs w:val="32"/>
+        </w:rPr>
+      </w:pPr>
+      <w:r>
+        <w:rPr>
+          <w:rFonts w:ascii="Times New Roman" w:hAnsi="Times New Roman" w:cs="Times New Roman"/>
+          <w:sz w:val="32"/>
+          <w:szCs w:val="32"/>
+        </w:rPr>
+        <w:t>Посылается строка текста, содержащая ответную реакцию сервера на команду</w:t>
+      </w:r>
+    </w:p>
+    <w:p>
+      <w:pPr>
+        <w:ind w:left="708"/>
+        <w:rPr>
+          <w:rFonts w:ascii="Times New Roman" w:hAnsi="Times New Roman" w:cs="Times New Roman"/>
+          <w:sz w:val="32"/>
+          <w:szCs w:val="32"/>
+        </w:rPr>
+      </w:pPr>
+      <w:r>
+        <w:rPr>
+          <w:rFonts w:ascii="Times New Roman" w:hAnsi="Times New Roman" w:cs="Times New Roman"/>
+          <w:sz w:val="32"/>
+          <w:szCs w:val="32"/>
+        </w:rPr>
+        <w:t>ДОБАВИТЬ АВТОРИЗАЦИЮ ПОЛЬЗОВАТЕЛЯ</w:t>
+      </w:r>
+    </w:p>
+    <w:p>
+      <w:pPr>
+        <w:ind w:left="708"/>
+        <w:rPr>
+          <w:rFonts w:ascii="Times New Roman" w:hAnsi="Times New Roman" w:cs="Times New Roman"/>
+          <w:sz w:val="32"/>
+          <w:szCs w:val="32"/>
+        </w:rPr>
+      </w:pPr>
+      <w:r>
+        <w:rPr>
+          <w:rFonts w:ascii="Times New Roman" w:hAnsi="Times New Roman" w:cs="Times New Roman"/>
+          <w:sz w:val="32"/>
+          <w:szCs w:val="32"/>
+        </w:rPr>
+        <w:t>ДОБАВИТЬ ОГРАНИЧЕНИЕ НА ГОЛОСА ПОЛЬЗОВАТЕЛЯ</w:t>
+      </w:r>
       <w:bookmarkStart w:id="0" w:name="_GoBack"/>
       <w:bookmarkEnd w:id="0"/>
-      <w:r>
-        <w:rPr>
-          <w:rFonts w:ascii="Times New Roman" w:hAnsi="Times New Roman" w:cs="Times New Roman"/>
-          <w:sz w:val="28"/>
-          <w:szCs w:val="28"/>
-        </w:rPr>
-        <w:t>)</w:t>
-      </w:r>
-    </w:p>
-    <w:p>
-      <w:pPr>
-        <w:rPr>
-          <w:rFonts w:ascii="Times New Roman" w:hAnsi="Times New Roman" w:cs="Times New Roman"/>
-          <w:b/>
-          <w:sz w:val="32"/>
-          <w:szCs w:val="32"/>
-          <w:lang w:val="en-US"/>
-        </w:rPr>
-      </w:pPr>
-      <w:r>
-        <w:rPr>
-          <w:rFonts w:ascii="Times New Roman" w:hAnsi="Times New Roman" w:cs="Times New Roman"/>
-          <w:b/>
-          <w:sz w:val="32"/>
-          <w:szCs w:val="32"/>
-        </w:rPr>
-        <w:t>Формат</w:t>
-      </w:r>
-      <w:r>
-        <w:rPr>
-          <w:rFonts w:ascii="Times New Roman" w:hAnsi="Times New Roman" w:cs="Times New Roman"/>
-          <w:b/>
-          <w:sz w:val="32"/>
-          <w:szCs w:val="32"/>
-          <w:lang w:val="en-US"/>
-        </w:rPr>
-        <w:t xml:space="preserve"> </w:t>
-      </w:r>
-      <w:r>
-        <w:rPr>
-          <w:rFonts w:ascii="Times New Roman" w:hAnsi="Times New Roman" w:cs="Times New Roman"/>
-          <w:b/>
-          <w:sz w:val="32"/>
-          <w:szCs w:val="32"/>
-        </w:rPr>
-        <w:t>команд</w:t>
-      </w:r>
-      <w:r>
-        <w:rPr>
-          <w:rFonts w:ascii="Times New Roman" w:hAnsi="Times New Roman" w:cs="Times New Roman"/>
-          <w:b/>
-          <w:sz w:val="32"/>
-          <w:szCs w:val="32"/>
-          <w:lang w:val="en-US"/>
-        </w:rPr>
-        <w:t>:</w:t>
-      </w:r>
-    </w:p>
-    <w:p>
-      <w:pPr>
-        <w:spacing w:after="0"/>
-        <w:ind w:left="360"/>
-        <w:rPr>
-          <w:rFonts w:ascii="Times New Roman" w:hAnsi="Times New Roman" w:cs="Times New Roman"/>
-          <w:sz w:val="28"/>
-          <w:szCs w:val="28"/>
-          <w:lang w:val="en-US"/>
-        </w:rPr>
-      </w:pPr>
-      <w:r>
-        <w:rPr>
-          <w:rFonts w:ascii="Times New Roman" w:hAnsi="Times New Roman" w:cs="Times New Roman"/>
-          <w:sz w:val="28"/>
-          <w:szCs w:val="28"/>
-        </w:rPr>
-        <w:t>new [THEME_NAME] - добавить новую тему</w:t>
-      </w:r>
-    </w:p>
-    <w:p>
-      <w:pPr>
-        <w:spacing w:after="0"/>
-        <w:ind w:left="360"/>
-        <w:rPr>
-          <w:rFonts w:ascii="Times New Roman" w:hAnsi="Times New Roman" w:cs="Times New Roman"/>
-          <w:sz w:val="28"/>
-          <w:szCs w:val="28"/>
-        </w:rPr>
-      </w:pPr>
-      <w:r>
-        <w:rPr>
-          <w:rFonts w:ascii="Times New Roman" w:hAnsi="Times New Roman" w:cs="Times New Roman"/>
-          <w:sz w:val="28"/>
-          <w:szCs w:val="28"/>
-        </w:rPr>
-        <w:t>add [THEME_NAME] [NAME_OF_ALTERNATIVE] - добавить альтернативу выбора в тему</w:t>
-      </w:r>
-    </w:p>
-    <w:p>
-      <w:pPr>
-        <w:spacing w:after="0"/>
-        <w:ind w:left="360"/>
-        <w:rPr>
-          <w:rFonts w:ascii="Times New Roman" w:hAnsi="Times New Roman" w:cs="Times New Roman"/>
-          <w:sz w:val="28"/>
-          <w:szCs w:val="28"/>
-        </w:rPr>
-      </w:pPr>
-      <w:r>
-        <w:rPr>
-          <w:rFonts w:ascii="Times New Roman" w:hAnsi="Times New Roman" w:cs="Times New Roman"/>
-          <w:sz w:val="28"/>
-          <w:szCs w:val="28"/>
-        </w:rPr>
-        <w:t>remove [THEME_NAME] - удалить тему и все альтернативы</w:t>
-      </w:r>
-    </w:p>
-    <w:p>
-      <w:pPr>
-        <w:spacing w:after="0"/>
-        <w:ind w:left="360"/>
-        <w:rPr>
-          <w:rFonts w:ascii="Times New Roman" w:hAnsi="Times New Roman" w:cs="Times New Roman"/>
-          <w:sz w:val="28"/>
-          <w:szCs w:val="28"/>
-        </w:rPr>
-      </w:pPr>
-      <w:r>
-        <w:rPr>
-          <w:rFonts w:ascii="Times New Roman" w:hAnsi="Times New Roman" w:cs="Times New Roman"/>
-          <w:sz w:val="28"/>
-          <w:szCs w:val="28"/>
-        </w:rPr>
-        <w:t>list - получить список тем</w:t>
-      </w:r>
-    </w:p>
-    <w:p>
-      <w:pPr>
-        <w:spacing w:after="0"/>
-        <w:ind w:left="360"/>
-        <w:rPr>
-          <w:rFonts w:ascii="Times New Roman" w:hAnsi="Times New Roman" w:cs="Times New Roman"/>
-          <w:sz w:val="28"/>
-          <w:szCs w:val="28"/>
-        </w:rPr>
-      </w:pPr>
-      <w:r>
-        <w:rPr>
-          <w:rFonts w:ascii="Times New Roman" w:hAnsi="Times New Roman" w:cs="Times New Roman"/>
-          <w:sz w:val="28"/>
-          <w:szCs w:val="28"/>
-        </w:rPr>
-        <w:t>check [THEME_NAME] - получить состояние темы, список альтернатив выбора и их рейтинги</w:t>
-      </w:r>
-    </w:p>
-    <w:p>
-      <w:pPr>
-        <w:spacing w:after="0"/>
-        <w:ind w:left="360"/>
-        <w:rPr>
-          <w:rFonts w:ascii="Times New Roman" w:hAnsi="Times New Roman" w:cs="Times New Roman"/>
-          <w:sz w:val="28"/>
-          <w:szCs w:val="28"/>
-        </w:rPr>
-      </w:pPr>
-      <w:r>
-        <w:rPr>
-          <w:rFonts w:ascii="Times New Roman" w:hAnsi="Times New Roman" w:cs="Times New Roman"/>
-          <w:sz w:val="28"/>
-          <w:szCs w:val="28"/>
-        </w:rPr>
-        <w:t>open [THEME_NAME] - открыть тему для голосования</w:t>
-      </w:r>
-    </w:p>
-    <w:p>
-      <w:pPr>
-        <w:spacing w:after="0"/>
-        <w:ind w:left="360"/>
-        <w:rPr>
-          <w:rFonts w:ascii="Times New Roman" w:hAnsi="Times New Roman" w:cs="Times New Roman"/>
-          <w:sz w:val="28"/>
-          <w:szCs w:val="28"/>
-        </w:rPr>
-      </w:pPr>
-      <w:r>
-        <w:rPr>
-          <w:rFonts w:ascii="Times New Roman" w:hAnsi="Times New Roman" w:cs="Times New Roman"/>
-          <w:sz w:val="28"/>
-          <w:szCs w:val="28"/>
-        </w:rPr>
-        <w:t>close [THEME_NAME] - закрыть тему для голосования</w:t>
-      </w:r>
-    </w:p>
-    <w:p>
-      <w:pPr>
-        <w:spacing w:after="0"/>
-        <w:ind w:left="360"/>
-        <w:rPr>
-          <w:rFonts w:ascii="Times New Roman" w:hAnsi="Times New Roman" w:cs="Times New Roman"/>
-          <w:sz w:val="28"/>
-          <w:szCs w:val="28"/>
-          <w:lang w:val="en-US"/>
-        </w:rPr>
-      </w:pPr>
-      <w:r>
-        <w:rPr>
-          <w:rFonts w:ascii="Times New Roman" w:hAnsi="Times New Roman" w:cs="Times New Roman"/>
-          <w:sz w:val="28"/>
-          <w:szCs w:val="28"/>
-          <w:lang w:val="en-US"/>
-        </w:rPr>
-        <w:t xml:space="preserve">vote [THEME_NAME] [NAME_OF_ALTERNATIVE] [NUMBER_OF_VOTES] - </w:t>
-      </w:r>
-      <w:r>
-        <w:rPr>
-          <w:rFonts w:ascii="Times New Roman" w:hAnsi="Times New Roman" w:cs="Times New Roman"/>
-          <w:sz w:val="28"/>
-          <w:szCs w:val="28"/>
-        </w:rPr>
-        <w:t>проголосовать</w:t>
-      </w:r>
-      <w:r>
-        <w:rPr>
-          <w:rFonts w:ascii="Times New Roman" w:hAnsi="Times New Roman" w:cs="Times New Roman"/>
-          <w:sz w:val="28"/>
-          <w:szCs w:val="28"/>
-          <w:lang w:val="en-US"/>
-        </w:rPr>
-        <w:t xml:space="preserve"> </w:t>
-      </w:r>
-      <w:r>
-        <w:rPr>
-          <w:rFonts w:ascii="Times New Roman" w:hAnsi="Times New Roman" w:cs="Times New Roman"/>
-          <w:sz w:val="28"/>
-          <w:szCs w:val="28"/>
-        </w:rPr>
-        <w:t>за</w:t>
-      </w:r>
-      <w:r>
-        <w:rPr>
-          <w:rFonts w:ascii="Times New Roman" w:hAnsi="Times New Roman" w:cs="Times New Roman"/>
-          <w:sz w:val="28"/>
-          <w:szCs w:val="28"/>
-          <w:lang w:val="en-US"/>
-        </w:rPr>
-        <w:t xml:space="preserve"> </w:t>
-      </w:r>
-      <w:r>
-        <w:rPr>
-          <w:rFonts w:ascii="Times New Roman" w:hAnsi="Times New Roman" w:cs="Times New Roman"/>
-          <w:sz w:val="28"/>
-          <w:szCs w:val="28"/>
-        </w:rPr>
-        <w:t>определенную</w:t>
-      </w:r>
-      <w:r>
-        <w:rPr>
-          <w:rFonts w:ascii="Times New Roman" w:hAnsi="Times New Roman" w:cs="Times New Roman"/>
-          <w:sz w:val="28"/>
-          <w:szCs w:val="28"/>
-          <w:lang w:val="en-US"/>
-        </w:rPr>
-        <w:t xml:space="preserve"> </w:t>
-      </w:r>
-      <w:r>
-        <w:rPr>
-          <w:rFonts w:ascii="Times New Roman" w:hAnsi="Times New Roman" w:cs="Times New Roman"/>
-          <w:sz w:val="28"/>
-          <w:szCs w:val="28"/>
-        </w:rPr>
-        <w:t>альтернативу</w:t>
-      </w:r>
-      <w:r>
-        <w:rPr>
-          <w:rFonts w:ascii="Times New Roman" w:hAnsi="Times New Roman" w:cs="Times New Roman"/>
-          <w:sz w:val="28"/>
-          <w:szCs w:val="28"/>
-          <w:lang w:val="en-US"/>
-        </w:rPr>
-        <w:t xml:space="preserve"> </w:t>
-      </w:r>
-      <w:r>
-        <w:rPr>
-          <w:rFonts w:ascii="Times New Roman" w:hAnsi="Times New Roman" w:cs="Times New Roman"/>
-          <w:sz w:val="28"/>
-          <w:szCs w:val="28"/>
-        </w:rPr>
-        <w:t>в</w:t>
-      </w:r>
-      <w:r>
-        <w:rPr>
-          <w:rFonts w:ascii="Times New Roman" w:hAnsi="Times New Roman" w:cs="Times New Roman"/>
-          <w:sz w:val="28"/>
-          <w:szCs w:val="28"/>
-          <w:lang w:val="en-US"/>
-        </w:rPr>
-        <w:t xml:space="preserve"> </w:t>
-      </w:r>
-      <w:r>
-        <w:rPr>
-          <w:rFonts w:ascii="Times New Roman" w:hAnsi="Times New Roman" w:cs="Times New Roman"/>
-          <w:sz w:val="28"/>
-          <w:szCs w:val="28"/>
-        </w:rPr>
-        <w:t>теме</w:t>
-      </w:r>
-    </w:p>
-    <w:p>
-      <w:pPr>
-        <w:spacing w:after="0"/>
-        <w:ind w:left="360"/>
-        <w:rPr>
-          <w:rFonts w:ascii="Times New Roman" w:hAnsi="Times New Roman" w:cs="Times New Roman"/>
-          <w:sz w:val="28"/>
-          <w:szCs w:val="28"/>
-        </w:rPr>
-      </w:pPr>
-      <w:r>
-        <w:rPr>
-          <w:rFonts w:ascii="Times New Roman" w:hAnsi="Times New Roman" w:cs="Times New Roman"/>
-          <w:sz w:val="28"/>
-          <w:szCs w:val="28"/>
-        </w:rPr>
-        <w:t>disconnect - отключиться от сервера</w:t>
-      </w:r>
-    </w:p>
-    <w:p>
-      <w:pPr>
-        <w:spacing w:after="0"/>
-        <w:rPr>
-          <w:rFonts w:ascii="Times New Roman" w:hAnsi="Times New Roman" w:cs="Times New Roman"/>
-          <w:sz w:val="28"/>
-          <w:szCs w:val="28"/>
-        </w:rPr>
-      </w:pPr>
-    </w:p>
-    <w:p>
-      <w:pPr>
-        <w:rPr>
-          <w:rFonts w:ascii="Times New Roman" w:hAnsi="Times New Roman" w:cs="Times New Roman"/>
-          <w:b/>
-          <w:sz w:val="32"/>
-          <w:szCs w:val="32"/>
-        </w:rPr>
-      </w:pPr>
-      <w:r>
-        <w:rPr>
-          <w:rFonts w:ascii="Times New Roman" w:hAnsi="Times New Roman" w:cs="Times New Roman"/>
-          <w:b/>
-          <w:sz w:val="32"/>
-          <w:szCs w:val="32"/>
-        </w:rPr>
-        <w:t xml:space="preserve"> </w:t>
-      </w:r>
-      <w:r>
-        <w:rPr>
-          <w:rFonts w:ascii="Times New Roman" w:hAnsi="Times New Roman" w:cs="Times New Roman"/>
-          <w:b/>
-          <w:sz w:val="32"/>
-          <w:szCs w:val="32"/>
-        </w:rPr>
-        <w:t>«Протокол»</w:t>
-      </w:r>
-      <w:r>
-        <w:rPr>
-          <w:rFonts w:ascii="Times New Roman" w:hAnsi="Times New Roman" w:cs="Times New Roman"/>
-          <w:b/>
-          <w:sz w:val="32"/>
-          <w:szCs w:val="32"/>
-        </w:rPr>
-        <w:t>:</w:t>
-      </w:r>
-    </w:p>
-    <w:p>
-      <w:pPr>
-        <w:ind w:firstLine="708"/>
-        <w:rPr>
-          <w:rFonts w:ascii="Times New Roman" w:hAnsi="Times New Roman" w:cs="Times New Roman"/>
-          <w:sz w:val="32"/>
-          <w:szCs w:val="32"/>
-        </w:rPr>
-      </w:pPr>
-      <w:r>
-        <w:rPr>
-          <w:rFonts w:ascii="Times New Roman" w:hAnsi="Times New Roman" w:cs="Times New Roman"/>
-          <w:sz w:val="32"/>
-          <w:szCs w:val="32"/>
-        </w:rPr>
-        <w:t>Синхронный протокол: запрос – ответ. Сектора разделяются пробелом.</w:t>
-      </w:r>
-    </w:p>
-    <w:p>
-      <w:pPr>
-        <w:rPr>
-          <w:rFonts w:ascii="Times New Roman" w:hAnsi="Times New Roman" w:cs="Times New Roman"/>
-          <w:b/>
-          <w:sz w:val="32"/>
-          <w:szCs w:val="32"/>
-        </w:rPr>
-      </w:pPr>
-      <w:r>
-        <w:rPr>
-          <w:rFonts w:ascii="Times New Roman" w:hAnsi="Times New Roman" w:cs="Times New Roman"/>
-          <w:b/>
-          <w:sz w:val="32"/>
-          <w:szCs w:val="32"/>
-        </w:rPr>
-        <w:t>Запрос</w:t>
-      </w:r>
-      <w:r>
-        <w:rPr>
-          <w:rFonts w:ascii="Times New Roman" w:hAnsi="Times New Roman" w:cs="Times New Roman"/>
-          <w:b/>
-          <w:sz w:val="32"/>
-          <w:szCs w:val="32"/>
-        </w:rPr>
-        <w:t>:</w:t>
-      </w:r>
-    </w:p>
-    <w:p>
-      <w:pPr>
-        <w:ind w:firstLine="708"/>
-        <w:rPr>
-          <w:rFonts w:ascii="Times New Roman" w:hAnsi="Times New Roman" w:cs="Times New Roman"/>
-          <w:sz w:val="32"/>
-          <w:szCs w:val="32"/>
-          <w:lang w:val="en-US"/>
-        </w:rPr>
-      </w:pPr>
-      <w:r>
-        <w:rPr>
-          <w:rFonts w:ascii="Times New Roman" w:hAnsi="Times New Roman" w:cs="Times New Roman"/>
-          <w:sz w:val="32"/>
-          <w:szCs w:val="32"/>
-          <w:lang w:val="en-US"/>
-        </w:rPr>
-        <w:t>[</w:t>
-      </w:r>
-      <w:r>
-        <w:rPr>
-          <w:rFonts w:ascii="Times New Roman" w:hAnsi="Times New Roman" w:cs="Times New Roman"/>
-          <w:sz w:val="32"/>
-          <w:szCs w:val="32"/>
-          <w:lang w:val="en-US"/>
-        </w:rPr>
-        <w:t>command_code</w:t>
-      </w:r>
-      <w:r>
-        <w:rPr>
-          <w:rFonts w:ascii="Times New Roman" w:hAnsi="Times New Roman" w:cs="Times New Roman"/>
-          <w:sz w:val="32"/>
-          <w:szCs w:val="32"/>
-          <w:lang w:val="en-US"/>
-        </w:rPr>
-        <w:t xml:space="preserve">] </w:t>
-      </w:r>
-      <w:r>
-        <w:rPr>
-          <w:rFonts w:ascii="Times New Roman" w:hAnsi="Times New Roman" w:cs="Times New Roman"/>
-          <w:sz w:val="32"/>
-          <w:szCs w:val="32"/>
-          <w:lang w:val="en-US"/>
-        </w:rPr>
-        <w:t>[option_1]</w:t>
-      </w:r>
-      <w:r>
-        <w:rPr>
-          <w:rFonts w:ascii="Times New Roman" w:hAnsi="Times New Roman" w:cs="Times New Roman"/>
-          <w:sz w:val="32"/>
-          <w:szCs w:val="32"/>
-          <w:lang w:val="en-US"/>
-        </w:rPr>
-        <w:t xml:space="preserve"> </w:t>
-      </w:r>
-      <w:r>
-        <w:rPr>
-          <w:rFonts w:ascii="Times New Roman" w:hAnsi="Times New Roman" w:cs="Times New Roman"/>
-          <w:sz w:val="32"/>
-          <w:szCs w:val="32"/>
-          <w:lang w:val="en-US"/>
-        </w:rPr>
-        <w:t>[option_2]</w:t>
-      </w:r>
-      <w:r>
-        <w:rPr>
-          <w:rFonts w:ascii="Times New Roman" w:hAnsi="Times New Roman" w:cs="Times New Roman"/>
-          <w:sz w:val="32"/>
-          <w:szCs w:val="32"/>
-          <w:lang w:val="en-US"/>
-        </w:rPr>
-        <w:t xml:space="preserve"> [option_3]</w:t>
-      </w:r>
-    </w:p>
-    <w:p>
-      <w:pPr>
-        <w:rPr>
-          <w:rFonts w:ascii="Times New Roman" w:hAnsi="Times New Roman" w:cs="Times New Roman"/>
-          <w:b/>
-          <w:sz w:val="32"/>
-          <w:szCs w:val="32"/>
-          <w:lang w:val="en-US"/>
-        </w:rPr>
-      </w:pPr>
-      <w:r>
-        <w:rPr>
-          <w:rFonts w:ascii="Times New Roman" w:hAnsi="Times New Roman" w:cs="Times New Roman"/>
-          <w:b/>
-          <w:sz w:val="32"/>
-          <w:szCs w:val="32"/>
-        </w:rPr>
-        <w:t>Ответ</w:t>
-      </w:r>
-      <w:r>
-        <w:rPr>
-          <w:rFonts w:ascii="Times New Roman" w:hAnsi="Times New Roman" w:cs="Times New Roman"/>
-          <w:b/>
-          <w:sz w:val="32"/>
-          <w:szCs w:val="32"/>
-          <w:lang w:val="en-US"/>
-        </w:rPr>
-        <w:t>:</w:t>
-      </w:r>
-    </w:p>
-    <w:p>
-      <w:pPr>
-        <w:ind w:left="708"/>
-        <w:rPr>
-          <w:rFonts w:ascii="Times New Roman" w:hAnsi="Times New Roman" w:cs="Times New Roman"/>
-          <w:sz w:val="32"/>
-          <w:szCs w:val="32"/>
-        </w:rPr>
-      </w:pPr>
-      <w:r>
-        <w:rPr>
-          <w:rFonts w:ascii="Times New Roman" w:hAnsi="Times New Roman" w:cs="Times New Roman"/>
-          <w:sz w:val="32"/>
-          <w:szCs w:val="32"/>
-        </w:rPr>
-        <w:t xml:space="preserve">Если команда на предполагала пересылку текста, то </w:t>
-      </w:r>
-      <w:r>
-        <w:rPr>
-          <w:rFonts w:ascii="Times New Roman" w:hAnsi="Times New Roman" w:cs="Times New Roman"/>
-          <w:sz w:val="32"/>
-          <w:szCs w:val="32"/>
-        </w:rPr>
-        <w:t xml:space="preserve">посылается сообщение о статусе выполнения команды. Иначе отправляется сообщение, содержащее в себе </w:t>
-      </w:r>
-      <w:r>
-        <w:rPr>
-          <w:rFonts w:ascii="Times New Roman" w:hAnsi="Times New Roman" w:cs="Times New Roman"/>
-          <w:sz w:val="32"/>
-          <w:szCs w:val="32"/>
-        </w:rPr>
-        <w:t>запрашиваемый</w:t>
-      </w:r>
-      <w:r>
-        <w:rPr>
-          <w:rFonts w:ascii="Times New Roman" w:hAnsi="Times New Roman" w:cs="Times New Roman"/>
-          <w:sz w:val="32"/>
-          <w:szCs w:val="32"/>
-        </w:rPr>
-        <w:t xml:space="preserve"> текст.</w:t>
-      </w:r>
     </w:p>
     <w:p>
       <w:pPr>
@@ -1883,7 +1894,7 @@
 </file>
 
 <file path=customXml/itemProps1.xml><?xml version="1.0" encoding="utf-8"?>
-<ds:datastoreItem xmlns:ds="http://schemas.openxmlformats.org/officeDocument/2006/customXml" ds:itemID="{F232C1EB-0426-4BF2-A53A-849C05333CF0}">
+<ds:datastoreItem xmlns:ds="http://schemas.openxmlformats.org/officeDocument/2006/customXml" ds:itemID="{B4D095B1-6D06-4D44-A6F3-FD30C1A08F12}">
   <ds:schemaRefs>
     <ds:schemaRef ds:uri="http://schemas.openxmlformats.org/officeDocument/2006/bibliography"/>
   </ds:schemaRefs>

</xml_diff>